<commit_message>
Update Long - Quan niệm về cơ cấu xã hội.docx
</commit_message>
<xml_diff>
--- a/HK6 - Current/Chủ nghĩa xã hội khoa học/Soạn từ các bạn/Long - Quan niệm về cơ cấu xã hội.docx
+++ b/HK6 - Current/Chủ nghĩa xã hội khoa học/Soạn từ các bạn/Long - Quan niệm về cơ cấu xã hội.docx
@@ -8,48 +8,6 @@
       </w:pPr>
       <w:r>
         <w:t>Quan niệm về cơ cấu xã hội - giai cấp</w:t>
-      </w:r>
-    </w:p>
-    <w:p>
-      <w:pPr>
-        <w:pStyle w:val="ListParagraph"/>
-        <w:numPr>
-          <w:ilvl w:val="0"/>
-          <w:numId w:val="1"/>
-        </w:numPr>
-      </w:pPr>
-      <w:r>
-        <w:rPr>
-          <w:rFonts w:ascii="Times New Roman" w:hAnsi="Times New Roman"/>
-          <w:sz w:val="26"/>
-          <w:szCs w:val="26"/>
-        </w:rPr>
-        <w:t xml:space="preserve">là </w:t>
-      </w:r>
-      <w:r>
-        <w:rPr>
-          <w:rFonts w:ascii="Times New Roman" w:hAnsi="Times New Roman"/>
-          <w:sz w:val="26"/>
-          <w:szCs w:val="26"/>
-        </w:rPr>
-        <w:t>bộ phận cơ bản và quan trọng nhất trong cơ cấu xã hội</w:t>
-      </w:r>
-    </w:p>
-    <w:p>
-      <w:pPr>
-        <w:pStyle w:val="ListParagraph"/>
-        <w:numPr>
-          <w:ilvl w:val="0"/>
-          <w:numId w:val="1"/>
-        </w:numPr>
-      </w:pPr>
-      <w:r>
-        <w:rPr>
-          <w:rFonts w:ascii="Times New Roman" w:hAnsi="Times New Roman"/>
-          <w:sz w:val="26"/>
-          <w:szCs w:val="26"/>
-        </w:rPr>
-        <w:t>quyết định đến bản chất và xu hướng vận động của các loại hình cơ cấu xã hội khác.</w:t>
       </w:r>
     </w:p>
     <w:p>
@@ -94,24 +52,6 @@
           <w:sz w:val="26"/>
           <w:szCs w:val="26"/>
         </w:rPr>
-        <w:t>Cơ cấu xã hội - giai cấp</w:t>
-      </w:r>
-      <w:r>
-        <w:rPr>
-          <w:rFonts w:ascii="Times New Roman" w:hAnsi="Times New Roman"/>
-          <w:sz w:val="26"/>
-          <w:szCs w:val="26"/>
-        </w:rPr>
-        <w:t xml:space="preserve"> </w:t>
-      </w:r>
-      <w:r>
-        <w:rPr>
-          <w:rFonts w:ascii="Times New Roman" w:hAnsi="Times New Roman"/>
-          <w:i/>
-          <w:iCs/>
-          <w:sz w:val="26"/>
-          <w:szCs w:val="26"/>
-        </w:rPr>
         <w:t>là tổng thể các giai cấp, tầng lớp xã hội tồn tại khách quan trong một chế độ xã hội nhất định, thông qua những mối quan hệ về sở hữu tư liệu sản xuất, về tổ chức quản lý quá trình sản xuất, về địa vị chính trị - xã hội…giữa các giai cấp và tầng lớp đó</w:t>
       </w:r>
       <w:r>
@@ -121,6 +61,48 @@
           <w:szCs w:val="26"/>
         </w:rPr>
         <w:t>.</w:t>
+      </w:r>
+    </w:p>
+    <w:p>
+      <w:pPr>
+        <w:pStyle w:val="ListParagraph"/>
+        <w:numPr>
+          <w:ilvl w:val="0"/>
+          <w:numId w:val="2"/>
+        </w:numPr>
+      </w:pPr>
+      <w:r>
+        <w:rPr>
+          <w:rFonts w:ascii="Times New Roman" w:hAnsi="Times New Roman"/>
+          <w:sz w:val="26"/>
+          <w:szCs w:val="26"/>
+        </w:rPr>
+        <w:t xml:space="preserve">là </w:t>
+      </w:r>
+      <w:r>
+        <w:rPr>
+          <w:rFonts w:ascii="Times New Roman" w:hAnsi="Times New Roman"/>
+          <w:sz w:val="26"/>
+          <w:szCs w:val="26"/>
+        </w:rPr>
+        <w:t>bộ phận cơ bản và quan trọng nhất trong cơ cấu xã hội</w:t>
+      </w:r>
+    </w:p>
+    <w:p>
+      <w:pPr>
+        <w:pStyle w:val="ListParagraph"/>
+        <w:numPr>
+          <w:ilvl w:val="0"/>
+          <w:numId w:val="2"/>
+        </w:numPr>
+      </w:pPr>
+      <w:r>
+        <w:rPr>
+          <w:rFonts w:ascii="Times New Roman" w:hAnsi="Times New Roman"/>
+          <w:sz w:val="26"/>
+          <w:szCs w:val="26"/>
+        </w:rPr>
+        <w:t>quyết định đến bản chất và xu hướng vận động của các loại hình cơ cấu xã hội khác.</w:t>
       </w:r>
     </w:p>
     <w:p>
@@ -186,103 +168,103 @@
       <w:lvlText w:val=""/>
       <w:lvlJc w:val="left"/>
       <w:pPr>
+        <w:ind w:left="360" w:hanging="360"/>
+      </w:pPr>
+      <w:rPr>
+        <w:rFonts w:ascii="Wingdings" w:eastAsia="Calibri" w:hAnsi="Wingdings" w:cs="Times New Roman" w:hint="default"/>
+      </w:rPr>
+    </w:lvl>
+    <w:lvl w:ilvl="1" w:tplc="04090003" w:tentative="1">
+      <w:start w:val="1"/>
+      <w:numFmt w:val="bullet"/>
+      <w:lvlText w:val="o"/>
+      <w:lvlJc w:val="left"/>
+      <w:pPr>
         <w:ind w:left="1080" w:hanging="360"/>
       </w:pPr>
       <w:rPr>
-        <w:rFonts w:ascii="Wingdings" w:eastAsia="Calibri" w:hAnsi="Wingdings" w:cs="Times New Roman" w:hint="default"/>
-      </w:rPr>
-    </w:lvl>
-    <w:lvl w:ilvl="1" w:tplc="04090003" w:tentative="1">
+        <w:rFonts w:ascii="Courier New" w:hAnsi="Courier New" w:cs="Courier New" w:hint="default"/>
+      </w:rPr>
+    </w:lvl>
+    <w:lvl w:ilvl="2" w:tplc="04090005" w:tentative="1">
+      <w:start w:val="1"/>
+      <w:numFmt w:val="bullet"/>
+      <w:lvlText w:val=""/>
+      <w:lvlJc w:val="left"/>
+      <w:pPr>
+        <w:ind w:left="1800" w:hanging="360"/>
+      </w:pPr>
+      <w:rPr>
+        <w:rFonts w:ascii="Wingdings" w:hAnsi="Wingdings" w:hint="default"/>
+      </w:rPr>
+    </w:lvl>
+    <w:lvl w:ilvl="3" w:tplc="04090001" w:tentative="1">
+      <w:start w:val="1"/>
+      <w:numFmt w:val="bullet"/>
+      <w:lvlText w:val=""/>
+      <w:lvlJc w:val="left"/>
+      <w:pPr>
+        <w:ind w:left="2520" w:hanging="360"/>
+      </w:pPr>
+      <w:rPr>
+        <w:rFonts w:ascii="Symbol" w:hAnsi="Symbol" w:hint="default"/>
+      </w:rPr>
+    </w:lvl>
+    <w:lvl w:ilvl="4" w:tplc="04090003" w:tentative="1">
       <w:start w:val="1"/>
       <w:numFmt w:val="bullet"/>
       <w:lvlText w:val="o"/>
       <w:lvlJc w:val="left"/>
       <w:pPr>
-        <w:ind w:left="1800" w:hanging="360"/>
+        <w:ind w:left="3240" w:hanging="360"/>
       </w:pPr>
       <w:rPr>
         <w:rFonts w:ascii="Courier New" w:hAnsi="Courier New" w:cs="Courier New" w:hint="default"/>
       </w:rPr>
     </w:lvl>
-    <w:lvl w:ilvl="2" w:tplc="04090005" w:tentative="1">
+    <w:lvl w:ilvl="5" w:tplc="04090005" w:tentative="1">
       <w:start w:val="1"/>
       <w:numFmt w:val="bullet"/>
       <w:lvlText w:val=""/>
       <w:lvlJc w:val="left"/>
       <w:pPr>
-        <w:ind w:left="2520" w:hanging="360"/>
+        <w:ind w:left="3960" w:hanging="360"/>
       </w:pPr>
       <w:rPr>
         <w:rFonts w:ascii="Wingdings" w:hAnsi="Wingdings" w:hint="default"/>
       </w:rPr>
     </w:lvl>
-    <w:lvl w:ilvl="3" w:tplc="04090001" w:tentative="1">
+    <w:lvl w:ilvl="6" w:tplc="04090001" w:tentative="1">
       <w:start w:val="1"/>
       <w:numFmt w:val="bullet"/>
       <w:lvlText w:val=""/>
       <w:lvlJc w:val="left"/>
       <w:pPr>
-        <w:ind w:left="3240" w:hanging="360"/>
+        <w:ind w:left="4680" w:hanging="360"/>
       </w:pPr>
       <w:rPr>
         <w:rFonts w:ascii="Symbol" w:hAnsi="Symbol" w:hint="default"/>
       </w:rPr>
     </w:lvl>
-    <w:lvl w:ilvl="4" w:tplc="04090003" w:tentative="1">
+    <w:lvl w:ilvl="7" w:tplc="04090003" w:tentative="1">
       <w:start w:val="1"/>
       <w:numFmt w:val="bullet"/>
       <w:lvlText w:val="o"/>
       <w:lvlJc w:val="left"/>
       <w:pPr>
-        <w:ind w:left="3960" w:hanging="360"/>
+        <w:ind w:left="5400" w:hanging="360"/>
       </w:pPr>
       <w:rPr>
         <w:rFonts w:ascii="Courier New" w:hAnsi="Courier New" w:cs="Courier New" w:hint="default"/>
       </w:rPr>
     </w:lvl>
-    <w:lvl w:ilvl="5" w:tplc="04090005" w:tentative="1">
+    <w:lvl w:ilvl="8" w:tplc="04090005" w:tentative="1">
       <w:start w:val="1"/>
       <w:numFmt w:val="bullet"/>
       <w:lvlText w:val=""/>
       <w:lvlJc w:val="left"/>
       <w:pPr>
-        <w:ind w:left="4680" w:hanging="360"/>
-      </w:pPr>
-      <w:rPr>
-        <w:rFonts w:ascii="Wingdings" w:hAnsi="Wingdings" w:hint="default"/>
-      </w:rPr>
-    </w:lvl>
-    <w:lvl w:ilvl="6" w:tplc="04090001" w:tentative="1">
-      <w:start w:val="1"/>
-      <w:numFmt w:val="bullet"/>
-      <w:lvlText w:val=""/>
-      <w:lvlJc w:val="left"/>
-      <w:pPr>
-        <w:ind w:left="5400" w:hanging="360"/>
-      </w:pPr>
-      <w:rPr>
-        <w:rFonts w:ascii="Symbol" w:hAnsi="Symbol" w:hint="default"/>
-      </w:rPr>
-    </w:lvl>
-    <w:lvl w:ilvl="7" w:tplc="04090003" w:tentative="1">
-      <w:start w:val="1"/>
-      <w:numFmt w:val="bullet"/>
-      <w:lvlText w:val="o"/>
-      <w:lvlJc w:val="left"/>
-      <w:pPr>
         <w:ind w:left="6120" w:hanging="360"/>
-      </w:pPr>
-      <w:rPr>
-        <w:rFonts w:ascii="Courier New" w:hAnsi="Courier New" w:cs="Courier New" w:hint="default"/>
-      </w:rPr>
-    </w:lvl>
-    <w:lvl w:ilvl="8" w:tplc="04090005" w:tentative="1">
-      <w:start w:val="1"/>
-      <w:numFmt w:val="bullet"/>
-      <w:lvlText w:val=""/>
-      <w:lvlJc w:val="left"/>
-      <w:pPr>
-        <w:ind w:left="6840" w:hanging="360"/>
       </w:pPr>
       <w:rPr>
         <w:rFonts w:ascii="Wingdings" w:hAnsi="Wingdings" w:hint="default"/>

</xml_diff>